<commit_message>
Nouvelles fonctions : afficher($type)
</commit_message>
<xml_diff>
--- a/Compte-rendu-projet-programmation-web.docx
+++ b/Compte-rendu-projet-programmation-web.docx
@@ -1,6 +1,6 @@
 
 <file path=word/document.xml><?xml version="1.0" encoding="utf-8"?>
-<w:document xmlns:wpc="http://schemas.microsoft.com/office/word/2010/wordprocessingCanvas" xmlns:cx="http://schemas.microsoft.com/office/drawing/2014/chartex" xmlns:cx1="http://schemas.microsoft.com/office/drawing/2015/9/8/chartex" xmlns:cx2="http://schemas.microsoft.com/office/drawing/2015/10/21/chartex" xmlns:cx3="http://schemas.microsoft.com/office/drawing/2016/5/9/chartex" xmlns:cx4="http://schemas.microsoft.com/office/drawing/2016/5/10/chartex" xmlns:cx5="http://schemas.microsoft.com/office/drawing/2016/5/11/chartex" xmlns:cx6="http://schemas.microsoft.com/office/drawing/2016/5/12/chartex" xmlns:cx7="http://schemas.microsoft.com/office/drawing/2016/5/13/chartex" xmlns:cx8="http://schemas.microsoft.com/office/drawing/2016/5/14/chartex" xmlns:mc="http://schemas.openxmlformats.org/markup-compatibility/2006" xmlns:aink="http://schemas.microsoft.com/office/drawing/2016/ink" xmlns:am3d="http://schemas.microsoft.com/office/drawing/2017/model3d" xmlns:o="urn:schemas-microsoft-com:office:office" xmlns:r="http://schemas.openxmlformats.org/officeDocument/2006/relationships" xmlns:m="http://schemas.openxmlformats.org/officeDocument/2006/math" xmlns:v="urn:schemas-microsoft-com:vml" xmlns:wp14="http://schemas.microsoft.com/office/word/2010/wordprocessingDrawing" xmlns:wp="http://schemas.openxmlformats.org/drawingml/2006/wordprocessingDrawing" xmlns:w10="urn:schemas-microsoft-com:office:word" xmlns:w="http://schemas.openxmlformats.org/wordprocessingml/2006/main" xmlns:w14="http://schemas.microsoft.com/office/word/2010/wordml" xmlns:w15="http://schemas.microsoft.com/office/word/2012/wordml" xmlns:w16cex="http://schemas.microsoft.com/office/word/2018/wordml/cex" xmlns:w16cid="http://schemas.microsoft.com/office/word/2016/wordml/cid" xmlns:w16="http://schemas.microsoft.com/office/word/2018/wordml" xmlns:w16sdtdh="http://schemas.microsoft.com/office/word/2020/wordml/sdtdatahash" xmlns:w16se="http://schemas.microsoft.com/office/word/2015/wordml/symex" xmlns:wpg="http://schemas.microsoft.com/office/word/2010/wordprocessingGroup" xmlns:wpi="http://schemas.microsoft.com/office/word/2010/wordprocessingInk" xmlns:wne="http://schemas.microsoft.com/office/word/2006/wordml" xmlns:wps="http://schemas.microsoft.com/office/word/2010/wordprocessingShape" mc:Ignorable="w14 w15 w16se w16cid w16 w16cex w16sdtdh wp14">
+<w:document xmlns:wpc="http://schemas.microsoft.com/office/word/2010/wordprocessingCanvas" xmlns:cx="http://schemas.microsoft.com/office/drawing/2014/chartex" xmlns:cx1="http://schemas.microsoft.com/office/drawing/2015/9/8/chartex" xmlns:cx2="http://schemas.microsoft.com/office/drawing/2015/10/21/chartex" xmlns:cx3="http://schemas.microsoft.com/office/drawing/2016/5/9/chartex" xmlns:cx4="http://schemas.microsoft.com/office/drawing/2016/5/10/chartex" xmlns:cx5="http://schemas.microsoft.com/office/drawing/2016/5/11/chartex" xmlns:cx6="http://schemas.microsoft.com/office/drawing/2016/5/12/chartex" xmlns:cx7="http://schemas.microsoft.com/office/drawing/2016/5/13/chartex" xmlns:cx8="http://schemas.microsoft.com/office/drawing/2016/5/14/chartex" xmlns:mc="http://schemas.openxmlformats.org/markup-compatibility/2006" xmlns:aink="http://schemas.microsoft.com/office/drawing/2016/ink" xmlns:am3d="http://schemas.microsoft.com/office/drawing/2017/model3d" xmlns:o="urn:schemas-microsoft-com:office:office" xmlns:r="http://schemas.openxmlformats.org/officeDocument/2006/relationships" xmlns:m="http://schemas.openxmlformats.org/officeDocument/2006/math" xmlns:v="urn:schemas-microsoft-com:vml" xmlns:wp14="http://schemas.microsoft.com/office/word/2010/wordprocessingDrawing" xmlns:wp="http://schemas.openxmlformats.org/drawingml/2006/wordprocessingDrawing" xmlns:w10="urn:schemas-microsoft-com:office:word" xmlns:w="http://schemas.openxmlformats.org/wordprocessingml/2006/main" xmlns:w14="http://schemas.microsoft.com/office/word/2010/wordml" xmlns:w15="http://schemas.microsoft.com/office/word/2012/wordml" xmlns:w16cex="http://schemas.microsoft.com/office/word/2018/wordml/cex" xmlns:w16cid="http://schemas.microsoft.com/office/word/2016/wordml/cid" xmlns:w16="http://schemas.microsoft.com/office/word/2018/wordml" xmlns:w16se="http://schemas.microsoft.com/office/word/2015/wordml/symex" xmlns:wpg="http://schemas.microsoft.com/office/word/2010/wordprocessingGroup" xmlns:wpi="http://schemas.microsoft.com/office/word/2010/wordprocessingInk" xmlns:wne="http://schemas.microsoft.com/office/word/2006/wordml" xmlns:wps="http://schemas.microsoft.com/office/word/2010/wordprocessingShape" mc:Ignorable="w14 w15 w16se w16cid w16 w16cex wp14">
   <w:body>
     <w:p>
       <w:r>
@@ -747,7 +747,6 @@
       </w:pPr>
       <w:bookmarkStart w:id="0" w:name="_Toc71922763"/>
       <w:r>
-        <w:lastRenderedPageBreak/>
         <w:t>Introduction</w:t>
       </w:r>
       <w:bookmarkEnd w:id="0"/>
@@ -757,7 +756,13 @@
         <w:ind w:firstLine="708"/>
       </w:pPr>
       <w:r>
-        <w:t>Notre première réflexion lors de ce projet était de créer un site web qui pourrait nous être utile même après le rendu final. Etant tous deux passionnés d’escalade, nous avons alors eu l’idée</w:t>
+        <w:t xml:space="preserve">Notre première réflexion lors de ce projet était de créer un site web qui pourrait nous être utile même après le rendu final. </w:t>
+      </w:r>
+      <w:r>
+        <w:t>Étant</w:t>
+      </w:r>
+      <w:r>
+        <w:t xml:space="preserve"> tous deux passionnés d’escalade, nous avons alors eu l’idée</w:t>
       </w:r>
       <w:r>
         <w:t xml:space="preserve"> de créer un site web répertoriant les site</w:t>
@@ -890,7 +895,6 @@
       </w:pPr>
       <w:bookmarkStart w:id="2" w:name="_Toc71922765"/>
       <w:r>
-        <w:lastRenderedPageBreak/>
         <w:t>Schéma conceptu</w:t>
       </w:r>
       <w:r>
@@ -1130,16 +1134,14 @@
         <w:rPr>
           <w:color w:val="C00000"/>
         </w:rPr>
-        <w:t xml:space="preserve">J’ai mis ce à quoi je pensais mais si tu trouves que ce n’est pas pertinent ou qu’il manque </w:t>
-      </w:r>
-      <w:proofErr w:type="gramStart"/>
+        <w:t>J’ai mis ce à quoi je pensais mais si tu trouves que ce n’est pas pertinent ou qu’il manque des chose</w:t>
+      </w:r>
       <w:r>
         <w:rPr>
           <w:color w:val="C00000"/>
         </w:rPr>
-        <w:t>des chose</w:t>
-      </w:r>
-      <w:proofErr w:type="gramEnd"/>
+        <w:t>s</w:t>
+      </w:r>
       <w:r>
         <w:rPr>
           <w:color w:val="C00000"/>
@@ -1155,7 +1157,6 @@
         <w:rPr>
           <w:lang w:val="en-GB"/>
         </w:rPr>
-        <w:lastRenderedPageBreak/>
         <w:t xml:space="preserve">Requêtes afficher. </w:t>
       </w:r>
     </w:p>
@@ -1441,7 +1442,7 @@
 </file>
 
 <file path=word/endnotes.xml><?xml version="1.0" encoding="utf-8"?>
-<w:endnotes xmlns:wpc="http://schemas.microsoft.com/office/word/2010/wordprocessingCanvas" xmlns:cx="http://schemas.microsoft.com/office/drawing/2014/chartex" xmlns:cx1="http://schemas.microsoft.com/office/drawing/2015/9/8/chartex" xmlns:cx2="http://schemas.microsoft.com/office/drawing/2015/10/21/chartex" xmlns:cx3="http://schemas.microsoft.com/office/drawing/2016/5/9/chartex" xmlns:cx4="http://schemas.microsoft.com/office/drawing/2016/5/10/chartex" xmlns:cx5="http://schemas.microsoft.com/office/drawing/2016/5/11/chartex" xmlns:cx6="http://schemas.microsoft.com/office/drawing/2016/5/12/chartex" xmlns:cx7="http://schemas.microsoft.com/office/drawing/2016/5/13/chartex" xmlns:cx8="http://schemas.microsoft.com/office/drawing/2016/5/14/chartex" xmlns:mc="http://schemas.openxmlformats.org/markup-compatibility/2006" xmlns:aink="http://schemas.microsoft.com/office/drawing/2016/ink" xmlns:am3d="http://schemas.microsoft.com/office/drawing/2017/model3d" xmlns:o="urn:schemas-microsoft-com:office:office" xmlns:r="http://schemas.openxmlformats.org/officeDocument/2006/relationships" xmlns:m="http://schemas.openxmlformats.org/officeDocument/2006/math" xmlns:v="urn:schemas-microsoft-com:vml" xmlns:wp14="http://schemas.microsoft.com/office/word/2010/wordprocessingDrawing" xmlns:wp="http://schemas.openxmlformats.org/drawingml/2006/wordprocessingDrawing" xmlns:w10="urn:schemas-microsoft-com:office:word" xmlns:w="http://schemas.openxmlformats.org/wordprocessingml/2006/main" xmlns:w14="http://schemas.microsoft.com/office/word/2010/wordml" xmlns:w15="http://schemas.microsoft.com/office/word/2012/wordml" xmlns:w16cex="http://schemas.microsoft.com/office/word/2018/wordml/cex" xmlns:w16cid="http://schemas.microsoft.com/office/word/2016/wordml/cid" xmlns:w16="http://schemas.microsoft.com/office/word/2018/wordml" xmlns:w16sdtdh="http://schemas.microsoft.com/office/word/2020/wordml/sdtdatahash" xmlns:w16se="http://schemas.microsoft.com/office/word/2015/wordml/symex" xmlns:wpg="http://schemas.microsoft.com/office/word/2010/wordprocessingGroup" xmlns:wpi="http://schemas.microsoft.com/office/word/2010/wordprocessingInk" xmlns:wne="http://schemas.microsoft.com/office/word/2006/wordml" xmlns:wps="http://schemas.microsoft.com/office/word/2010/wordprocessingShape" mc:Ignorable="w14 w15 w16se w16cid w16 w16cex w16sdtdh wp14">
+<w:endnotes xmlns:wpc="http://schemas.microsoft.com/office/word/2010/wordprocessingCanvas" xmlns:cx="http://schemas.microsoft.com/office/drawing/2014/chartex" xmlns:cx1="http://schemas.microsoft.com/office/drawing/2015/9/8/chartex" xmlns:cx2="http://schemas.microsoft.com/office/drawing/2015/10/21/chartex" xmlns:cx3="http://schemas.microsoft.com/office/drawing/2016/5/9/chartex" xmlns:cx4="http://schemas.microsoft.com/office/drawing/2016/5/10/chartex" xmlns:cx5="http://schemas.microsoft.com/office/drawing/2016/5/11/chartex" xmlns:cx6="http://schemas.microsoft.com/office/drawing/2016/5/12/chartex" xmlns:cx7="http://schemas.microsoft.com/office/drawing/2016/5/13/chartex" xmlns:cx8="http://schemas.microsoft.com/office/drawing/2016/5/14/chartex" xmlns:mc="http://schemas.openxmlformats.org/markup-compatibility/2006" xmlns:aink="http://schemas.microsoft.com/office/drawing/2016/ink" xmlns:am3d="http://schemas.microsoft.com/office/drawing/2017/model3d" xmlns:o="urn:schemas-microsoft-com:office:office" xmlns:r="http://schemas.openxmlformats.org/officeDocument/2006/relationships" xmlns:m="http://schemas.openxmlformats.org/officeDocument/2006/math" xmlns:v="urn:schemas-microsoft-com:vml" xmlns:wp14="http://schemas.microsoft.com/office/word/2010/wordprocessingDrawing" xmlns:wp="http://schemas.openxmlformats.org/drawingml/2006/wordprocessingDrawing" xmlns:w10="urn:schemas-microsoft-com:office:word" xmlns:w="http://schemas.openxmlformats.org/wordprocessingml/2006/main" xmlns:w14="http://schemas.microsoft.com/office/word/2010/wordml" xmlns:w15="http://schemas.microsoft.com/office/word/2012/wordml" xmlns:w16cex="http://schemas.microsoft.com/office/word/2018/wordml/cex" xmlns:w16cid="http://schemas.microsoft.com/office/word/2016/wordml/cid" xmlns:w16="http://schemas.microsoft.com/office/word/2018/wordml" xmlns:w16se="http://schemas.microsoft.com/office/word/2015/wordml/symex" xmlns:wpg="http://schemas.microsoft.com/office/word/2010/wordprocessingGroup" xmlns:wpi="http://schemas.microsoft.com/office/word/2010/wordprocessingInk" xmlns:wne="http://schemas.microsoft.com/office/word/2006/wordml" xmlns:wps="http://schemas.microsoft.com/office/word/2010/wordprocessingShape" mc:Ignorable="w14 w15 w16se w16cid w16 w16cex wp14">
   <w:endnote w:type="separator" w:id="-1">
     <w:p>
       <w:pPr>
@@ -1466,7 +1467,7 @@
 </file>
 
 <file path=word/footer1.xml><?xml version="1.0" encoding="utf-8"?>
-<w:ftr xmlns:wpc="http://schemas.microsoft.com/office/word/2010/wordprocessingCanvas" xmlns:cx="http://schemas.microsoft.com/office/drawing/2014/chartex" xmlns:cx1="http://schemas.microsoft.com/office/drawing/2015/9/8/chartex" xmlns:cx2="http://schemas.microsoft.com/office/drawing/2015/10/21/chartex" xmlns:cx3="http://schemas.microsoft.com/office/drawing/2016/5/9/chartex" xmlns:cx4="http://schemas.microsoft.com/office/drawing/2016/5/10/chartex" xmlns:cx5="http://schemas.microsoft.com/office/drawing/2016/5/11/chartex" xmlns:cx6="http://schemas.microsoft.com/office/drawing/2016/5/12/chartex" xmlns:cx7="http://schemas.microsoft.com/office/drawing/2016/5/13/chartex" xmlns:cx8="http://schemas.microsoft.com/office/drawing/2016/5/14/chartex" xmlns:mc="http://schemas.openxmlformats.org/markup-compatibility/2006" xmlns:aink="http://schemas.microsoft.com/office/drawing/2016/ink" xmlns:am3d="http://schemas.microsoft.com/office/drawing/2017/model3d" xmlns:o="urn:schemas-microsoft-com:office:office" xmlns:r="http://schemas.openxmlformats.org/officeDocument/2006/relationships" xmlns:m="http://schemas.openxmlformats.org/officeDocument/2006/math" xmlns:v="urn:schemas-microsoft-com:vml" xmlns:wp14="http://schemas.microsoft.com/office/word/2010/wordprocessingDrawing" xmlns:wp="http://schemas.openxmlformats.org/drawingml/2006/wordprocessingDrawing" xmlns:w10="urn:schemas-microsoft-com:office:word" xmlns:w="http://schemas.openxmlformats.org/wordprocessingml/2006/main" xmlns:w14="http://schemas.microsoft.com/office/word/2010/wordml" xmlns:w15="http://schemas.microsoft.com/office/word/2012/wordml" xmlns:w16cex="http://schemas.microsoft.com/office/word/2018/wordml/cex" xmlns:w16cid="http://schemas.microsoft.com/office/word/2016/wordml/cid" xmlns:w16="http://schemas.microsoft.com/office/word/2018/wordml" xmlns:w16sdtdh="http://schemas.microsoft.com/office/word/2020/wordml/sdtdatahash" xmlns:w16se="http://schemas.microsoft.com/office/word/2015/wordml/symex" xmlns:wpg="http://schemas.microsoft.com/office/word/2010/wordprocessingGroup" xmlns:wpi="http://schemas.microsoft.com/office/word/2010/wordprocessingInk" xmlns:wne="http://schemas.microsoft.com/office/word/2006/wordml" xmlns:wps="http://schemas.microsoft.com/office/word/2010/wordprocessingShape" mc:Ignorable="w14 w15 w16se w16cid w16 w16cex w16sdtdh wp14">
+<w:ftr xmlns:wpc="http://schemas.microsoft.com/office/word/2010/wordprocessingCanvas" xmlns:cx="http://schemas.microsoft.com/office/drawing/2014/chartex" xmlns:cx1="http://schemas.microsoft.com/office/drawing/2015/9/8/chartex" xmlns:cx2="http://schemas.microsoft.com/office/drawing/2015/10/21/chartex" xmlns:cx3="http://schemas.microsoft.com/office/drawing/2016/5/9/chartex" xmlns:cx4="http://schemas.microsoft.com/office/drawing/2016/5/10/chartex" xmlns:cx5="http://schemas.microsoft.com/office/drawing/2016/5/11/chartex" xmlns:cx6="http://schemas.microsoft.com/office/drawing/2016/5/12/chartex" xmlns:cx7="http://schemas.microsoft.com/office/drawing/2016/5/13/chartex" xmlns:cx8="http://schemas.microsoft.com/office/drawing/2016/5/14/chartex" xmlns:mc="http://schemas.openxmlformats.org/markup-compatibility/2006" xmlns:aink="http://schemas.microsoft.com/office/drawing/2016/ink" xmlns:am3d="http://schemas.microsoft.com/office/drawing/2017/model3d" xmlns:o="urn:schemas-microsoft-com:office:office" xmlns:r="http://schemas.openxmlformats.org/officeDocument/2006/relationships" xmlns:m="http://schemas.openxmlformats.org/officeDocument/2006/math" xmlns:v="urn:schemas-microsoft-com:vml" xmlns:wp14="http://schemas.microsoft.com/office/word/2010/wordprocessingDrawing" xmlns:wp="http://schemas.openxmlformats.org/drawingml/2006/wordprocessingDrawing" xmlns:w10="urn:schemas-microsoft-com:office:word" xmlns:w="http://schemas.openxmlformats.org/wordprocessingml/2006/main" xmlns:w14="http://schemas.microsoft.com/office/word/2010/wordml" xmlns:w15="http://schemas.microsoft.com/office/word/2012/wordml" xmlns:w16cex="http://schemas.microsoft.com/office/word/2018/wordml/cex" xmlns:w16cid="http://schemas.microsoft.com/office/word/2016/wordml/cid" xmlns:w16="http://schemas.microsoft.com/office/word/2018/wordml" xmlns:w16se="http://schemas.microsoft.com/office/word/2015/wordml/symex" xmlns:wpg="http://schemas.microsoft.com/office/word/2010/wordprocessingGroup" xmlns:wpi="http://schemas.microsoft.com/office/word/2010/wordprocessingInk" xmlns:wne="http://schemas.microsoft.com/office/word/2006/wordml" xmlns:wps="http://schemas.microsoft.com/office/word/2010/wordprocessingShape" mc:Ignorable="w14 w15 w16se w16cid w16 w16cex wp14">
   <w:sdt>
     <w:sdtPr>
       <w:id w:val="-1753272269"/>
@@ -1509,7 +1510,7 @@
 </file>
 
 <file path=word/footnotes.xml><?xml version="1.0" encoding="utf-8"?>
-<w:footnotes xmlns:wpc="http://schemas.microsoft.com/office/word/2010/wordprocessingCanvas" xmlns:cx="http://schemas.microsoft.com/office/drawing/2014/chartex" xmlns:cx1="http://schemas.microsoft.com/office/drawing/2015/9/8/chartex" xmlns:cx2="http://schemas.microsoft.com/office/drawing/2015/10/21/chartex" xmlns:cx3="http://schemas.microsoft.com/office/drawing/2016/5/9/chartex" xmlns:cx4="http://schemas.microsoft.com/office/drawing/2016/5/10/chartex" xmlns:cx5="http://schemas.microsoft.com/office/drawing/2016/5/11/chartex" xmlns:cx6="http://schemas.microsoft.com/office/drawing/2016/5/12/chartex" xmlns:cx7="http://schemas.microsoft.com/office/drawing/2016/5/13/chartex" xmlns:cx8="http://schemas.microsoft.com/office/drawing/2016/5/14/chartex" xmlns:mc="http://schemas.openxmlformats.org/markup-compatibility/2006" xmlns:aink="http://schemas.microsoft.com/office/drawing/2016/ink" xmlns:am3d="http://schemas.microsoft.com/office/drawing/2017/model3d" xmlns:o="urn:schemas-microsoft-com:office:office" xmlns:r="http://schemas.openxmlformats.org/officeDocument/2006/relationships" xmlns:m="http://schemas.openxmlformats.org/officeDocument/2006/math" xmlns:v="urn:schemas-microsoft-com:vml" xmlns:wp14="http://schemas.microsoft.com/office/word/2010/wordprocessingDrawing" xmlns:wp="http://schemas.openxmlformats.org/drawingml/2006/wordprocessingDrawing" xmlns:w10="urn:schemas-microsoft-com:office:word" xmlns:w="http://schemas.openxmlformats.org/wordprocessingml/2006/main" xmlns:w14="http://schemas.microsoft.com/office/word/2010/wordml" xmlns:w15="http://schemas.microsoft.com/office/word/2012/wordml" xmlns:w16cex="http://schemas.microsoft.com/office/word/2018/wordml/cex" xmlns:w16cid="http://schemas.microsoft.com/office/word/2016/wordml/cid" xmlns:w16="http://schemas.microsoft.com/office/word/2018/wordml" xmlns:w16sdtdh="http://schemas.microsoft.com/office/word/2020/wordml/sdtdatahash" xmlns:w16se="http://schemas.microsoft.com/office/word/2015/wordml/symex" xmlns:wpg="http://schemas.microsoft.com/office/word/2010/wordprocessingGroup" xmlns:wpi="http://schemas.microsoft.com/office/word/2010/wordprocessingInk" xmlns:wne="http://schemas.microsoft.com/office/word/2006/wordml" xmlns:wps="http://schemas.microsoft.com/office/word/2010/wordprocessingShape" mc:Ignorable="w14 w15 w16se w16cid w16 w16cex w16sdtdh wp14">
+<w:footnotes xmlns:wpc="http://schemas.microsoft.com/office/word/2010/wordprocessingCanvas" xmlns:cx="http://schemas.microsoft.com/office/drawing/2014/chartex" xmlns:cx1="http://schemas.microsoft.com/office/drawing/2015/9/8/chartex" xmlns:cx2="http://schemas.microsoft.com/office/drawing/2015/10/21/chartex" xmlns:cx3="http://schemas.microsoft.com/office/drawing/2016/5/9/chartex" xmlns:cx4="http://schemas.microsoft.com/office/drawing/2016/5/10/chartex" xmlns:cx5="http://schemas.microsoft.com/office/drawing/2016/5/11/chartex" xmlns:cx6="http://schemas.microsoft.com/office/drawing/2016/5/12/chartex" xmlns:cx7="http://schemas.microsoft.com/office/drawing/2016/5/13/chartex" xmlns:cx8="http://schemas.microsoft.com/office/drawing/2016/5/14/chartex" xmlns:mc="http://schemas.openxmlformats.org/markup-compatibility/2006" xmlns:aink="http://schemas.microsoft.com/office/drawing/2016/ink" xmlns:am3d="http://schemas.microsoft.com/office/drawing/2017/model3d" xmlns:o="urn:schemas-microsoft-com:office:office" xmlns:r="http://schemas.openxmlformats.org/officeDocument/2006/relationships" xmlns:m="http://schemas.openxmlformats.org/officeDocument/2006/math" xmlns:v="urn:schemas-microsoft-com:vml" xmlns:wp14="http://schemas.microsoft.com/office/word/2010/wordprocessingDrawing" xmlns:wp="http://schemas.openxmlformats.org/drawingml/2006/wordprocessingDrawing" xmlns:w10="urn:schemas-microsoft-com:office:word" xmlns:w="http://schemas.openxmlformats.org/wordprocessingml/2006/main" xmlns:w14="http://schemas.microsoft.com/office/word/2010/wordml" xmlns:w15="http://schemas.microsoft.com/office/word/2012/wordml" xmlns:w16cex="http://schemas.microsoft.com/office/word/2018/wordml/cex" xmlns:w16cid="http://schemas.microsoft.com/office/word/2016/wordml/cid" xmlns:w16="http://schemas.microsoft.com/office/word/2018/wordml" xmlns:w16se="http://schemas.microsoft.com/office/word/2015/wordml/symex" xmlns:wpg="http://schemas.microsoft.com/office/word/2010/wordprocessingGroup" xmlns:wpi="http://schemas.microsoft.com/office/word/2010/wordprocessingInk" xmlns:wne="http://schemas.microsoft.com/office/word/2006/wordml" xmlns:wps="http://schemas.microsoft.com/office/word/2010/wordprocessingShape" mc:Ignorable="w14 w15 w16se w16cid w16 w16cex wp14">
   <w:footnote w:type="separator" w:id="-1">
     <w:p>
       <w:pPr>
@@ -1534,7 +1535,7 @@
 </file>
 
 <file path=word/numbering.xml><?xml version="1.0" encoding="utf-8"?>
-<w:numbering xmlns:wpc="http://schemas.microsoft.com/office/word/2010/wordprocessingCanvas" xmlns:cx="http://schemas.microsoft.com/office/drawing/2014/chartex" xmlns:cx1="http://schemas.microsoft.com/office/drawing/2015/9/8/chartex" xmlns:cx2="http://schemas.microsoft.com/office/drawing/2015/10/21/chartex" xmlns:cx3="http://schemas.microsoft.com/office/drawing/2016/5/9/chartex" xmlns:cx4="http://schemas.microsoft.com/office/drawing/2016/5/10/chartex" xmlns:cx5="http://schemas.microsoft.com/office/drawing/2016/5/11/chartex" xmlns:cx6="http://schemas.microsoft.com/office/drawing/2016/5/12/chartex" xmlns:cx7="http://schemas.microsoft.com/office/drawing/2016/5/13/chartex" xmlns:cx8="http://schemas.microsoft.com/office/drawing/2016/5/14/chartex" xmlns:mc="http://schemas.openxmlformats.org/markup-compatibility/2006" xmlns:aink="http://schemas.microsoft.com/office/drawing/2016/ink" xmlns:am3d="http://schemas.microsoft.com/office/drawing/2017/model3d" xmlns:o="urn:schemas-microsoft-com:office:office" xmlns:r="http://schemas.openxmlformats.org/officeDocument/2006/relationships" xmlns:m="http://schemas.openxmlformats.org/officeDocument/2006/math" xmlns:v="urn:schemas-microsoft-com:vml" xmlns:wp14="http://schemas.microsoft.com/office/word/2010/wordprocessingDrawing" xmlns:wp="http://schemas.openxmlformats.org/drawingml/2006/wordprocessingDrawing" xmlns:w10="urn:schemas-microsoft-com:office:word" xmlns:w="http://schemas.openxmlformats.org/wordprocessingml/2006/main" xmlns:w14="http://schemas.microsoft.com/office/word/2010/wordml" xmlns:w15="http://schemas.microsoft.com/office/word/2012/wordml" xmlns:w16cex="http://schemas.microsoft.com/office/word/2018/wordml/cex" xmlns:w16cid="http://schemas.microsoft.com/office/word/2016/wordml/cid" xmlns:w16="http://schemas.microsoft.com/office/word/2018/wordml" xmlns:w16sdtdh="http://schemas.microsoft.com/office/word/2020/wordml/sdtdatahash" xmlns:w16se="http://schemas.microsoft.com/office/word/2015/wordml/symex" xmlns:wpg="http://schemas.microsoft.com/office/word/2010/wordprocessingGroup" xmlns:wpi="http://schemas.microsoft.com/office/word/2010/wordprocessingInk" xmlns:wne="http://schemas.microsoft.com/office/word/2006/wordml" xmlns:wps="http://schemas.microsoft.com/office/word/2010/wordprocessingShape" mc:Ignorable="w14 w15 w16se w16cid w16 w16cex w16sdtdh wp14">
+<w:numbering xmlns:wpc="http://schemas.microsoft.com/office/word/2010/wordprocessingCanvas" xmlns:cx="http://schemas.microsoft.com/office/drawing/2014/chartex" xmlns:cx1="http://schemas.microsoft.com/office/drawing/2015/9/8/chartex" xmlns:cx2="http://schemas.microsoft.com/office/drawing/2015/10/21/chartex" xmlns:cx3="http://schemas.microsoft.com/office/drawing/2016/5/9/chartex" xmlns:cx4="http://schemas.microsoft.com/office/drawing/2016/5/10/chartex" xmlns:cx5="http://schemas.microsoft.com/office/drawing/2016/5/11/chartex" xmlns:cx6="http://schemas.microsoft.com/office/drawing/2016/5/12/chartex" xmlns:cx7="http://schemas.microsoft.com/office/drawing/2016/5/13/chartex" xmlns:cx8="http://schemas.microsoft.com/office/drawing/2016/5/14/chartex" xmlns:mc="http://schemas.openxmlformats.org/markup-compatibility/2006" xmlns:aink="http://schemas.microsoft.com/office/drawing/2016/ink" xmlns:am3d="http://schemas.microsoft.com/office/drawing/2017/model3d" xmlns:o="urn:schemas-microsoft-com:office:office" xmlns:r="http://schemas.openxmlformats.org/officeDocument/2006/relationships" xmlns:m="http://schemas.openxmlformats.org/officeDocument/2006/math" xmlns:v="urn:schemas-microsoft-com:vml" xmlns:wp14="http://schemas.microsoft.com/office/word/2010/wordprocessingDrawing" xmlns:wp="http://schemas.openxmlformats.org/drawingml/2006/wordprocessingDrawing" xmlns:w10="urn:schemas-microsoft-com:office:word" xmlns:w="http://schemas.openxmlformats.org/wordprocessingml/2006/main" xmlns:w14="http://schemas.microsoft.com/office/word/2010/wordml" xmlns:w15="http://schemas.microsoft.com/office/word/2012/wordml" xmlns:w16cex="http://schemas.microsoft.com/office/word/2018/wordml/cex" xmlns:w16cid="http://schemas.microsoft.com/office/word/2016/wordml/cid" xmlns:w16="http://schemas.microsoft.com/office/word/2018/wordml" xmlns:w16se="http://schemas.microsoft.com/office/word/2015/wordml/symex" xmlns:wpg="http://schemas.microsoft.com/office/word/2010/wordprocessingGroup" xmlns:wpi="http://schemas.microsoft.com/office/word/2010/wordprocessingInk" xmlns:wne="http://schemas.microsoft.com/office/word/2006/wordml" xmlns:wps="http://schemas.microsoft.com/office/word/2010/wordprocessingShape" mc:Ignorable="w14 w15 w16se w16cid w16 w16cex wp14">
   <w:abstractNum w:abstractNumId="0" w15:restartNumberingAfterBreak="0">
     <w:nsid w:val="099C6880"/>
     <w:multiLevelType w:val="hybridMultilevel"/>
@@ -1867,7 +1868,7 @@
 </file>
 
 <file path=word/styles.xml><?xml version="1.0" encoding="utf-8"?>
-<w:styles xmlns:mc="http://schemas.openxmlformats.org/markup-compatibility/2006" xmlns:r="http://schemas.openxmlformats.org/officeDocument/2006/relationships" xmlns:w="http://schemas.openxmlformats.org/wordprocessingml/2006/main" xmlns:w14="http://schemas.microsoft.com/office/word/2010/wordml" xmlns:w15="http://schemas.microsoft.com/office/word/2012/wordml" xmlns:w16cex="http://schemas.microsoft.com/office/word/2018/wordml/cex" xmlns:w16cid="http://schemas.microsoft.com/office/word/2016/wordml/cid" xmlns:w16="http://schemas.microsoft.com/office/word/2018/wordml" xmlns:w16sdtdh="http://schemas.microsoft.com/office/word/2020/wordml/sdtdatahash" xmlns:w16se="http://schemas.microsoft.com/office/word/2015/wordml/symex" mc:Ignorable="w14 w15 w16se w16cid w16 w16cex w16sdtdh">
+<w:styles xmlns:mc="http://schemas.openxmlformats.org/markup-compatibility/2006" xmlns:r="http://schemas.openxmlformats.org/officeDocument/2006/relationships" xmlns:w="http://schemas.openxmlformats.org/wordprocessingml/2006/main" xmlns:w14="http://schemas.microsoft.com/office/word/2010/wordml" xmlns:w15="http://schemas.microsoft.com/office/word/2012/wordml" xmlns:w16cex="http://schemas.microsoft.com/office/word/2018/wordml/cex" xmlns:w16cid="http://schemas.microsoft.com/office/word/2016/wordml/cid" xmlns:w16="http://schemas.microsoft.com/office/word/2018/wordml" xmlns:w16se="http://schemas.microsoft.com/office/word/2015/wordml/symex" mc:Ignorable="w14 w15 w16se w16cid w16 w16cex">
   <w:docDefaults>
     <w:rPrDefault>
       <w:rPr>

</xml_diff>